<commit_message>
Update Bruno - Casos de uso
</commit_message>
<xml_diff>
--- a/1_Requerimientos/Casos de uso - Ing. de Software.docx
+++ b/1_Requerimientos/Casos de uso - Ing. de Software.docx
@@ -174,7 +174,7 @@
       <w:pPr>
         <w:numPr>
           <w:ilvl w:val="0"/>
-          <w:numId w:val="11"/>
+          <w:numId w:val="4"/>
         </w:numPr>
         <w:ind w:left="720" w:hanging="360"/>
         <w:rPr>
@@ -197,7 +197,7 @@
       <w:pPr>
         <w:numPr>
           <w:ilvl w:val="0"/>
-          <w:numId w:val="11"/>
+          <w:numId w:val="4"/>
         </w:numPr>
         <w:ind w:left="720" w:hanging="360"/>
         <w:rPr>
@@ -220,7 +220,7 @@
       <w:pPr>
         <w:numPr>
           <w:ilvl w:val="0"/>
-          <w:numId w:val="11"/>
+          <w:numId w:val="4"/>
         </w:numPr>
         <w:ind w:left="720" w:hanging="360"/>
         <w:rPr>
@@ -243,7 +243,7 @@
       <w:pPr>
         <w:numPr>
           <w:ilvl w:val="0"/>
-          <w:numId w:val="11"/>
+          <w:numId w:val="4"/>
         </w:numPr>
         <w:ind w:left="720" w:hanging="360"/>
         <w:rPr>
@@ -2188,10 +2188,10 @@
               <w:widowControl w:val="0"/>
               <w:numPr>
                 <w:ilvl w:val="0"/>
-                <w:numId w:val="22"/>
+                <w:numId w:val="11"/>
               </w:numPr>
               <w:spacing w:line="240" w:lineRule="auto"/>
-              <w:ind w:left="720" w:hanging="360"/>
+              <w:ind w:left="425.19685039370046" w:hanging="360"/>
               <w:jc w:val="both"/>
             </w:pPr>
             <w:r>
@@ -2206,10 +2206,10 @@
               <w:widowControl w:val="0"/>
               <w:numPr>
                 <w:ilvl w:val="0"/>
-                <w:numId w:val="22"/>
+                <w:numId w:val="11"/>
               </w:numPr>
               <w:spacing w:line="240" w:lineRule="auto"/>
-              <w:ind w:left="720" w:hanging="360"/>
+              <w:ind w:left="425.19685039370046" w:hanging="360"/>
               <w:jc w:val="both"/>
             </w:pPr>
             <w:r>
@@ -2224,10 +2224,10 @@
               <w:widowControl w:val="0"/>
               <w:numPr>
                 <w:ilvl w:val="0"/>
-                <w:numId w:val="22"/>
+                <w:numId w:val="11"/>
               </w:numPr>
               <w:spacing w:line="240" w:lineRule="auto"/>
-              <w:ind w:left="720" w:hanging="360"/>
+              <w:ind w:left="425.19685039370046" w:hanging="360"/>
               <w:jc w:val="both"/>
             </w:pPr>
             <w:r>
@@ -2242,10 +2242,10 @@
               <w:widowControl w:val="0"/>
               <w:numPr>
                 <w:ilvl w:val="0"/>
-                <w:numId w:val="22"/>
+                <w:numId w:val="11"/>
               </w:numPr>
               <w:spacing w:line="240" w:lineRule="auto"/>
-              <w:ind w:left="720" w:hanging="360"/>
+              <w:ind w:left="425.19685039370046" w:hanging="360"/>
               <w:jc w:val="both"/>
             </w:pPr>
             <w:r>
@@ -2325,7 +2325,7 @@
               <w:widowControl w:val="0"/>
               <w:numPr>
                 <w:ilvl w:val="0"/>
-                <w:numId w:val="18"/>
+                <w:numId w:val="24"/>
               </w:numPr>
               <w:spacing w:line="240" w:lineRule="auto"/>
               <w:ind w:left="720" w:hanging="360"/>
@@ -2339,54 +2339,6 @@
                 <w:rtl w:val="0"/>
               </w:rPr>
               <w:t xml:space="preserve">El sistema muestra un mensaje de error debajo de la casilla con el dato que no cumple el requisito.</w:t>
-            </w:r>
-          </w:p>
-          <w:p>
-            <w:pPr>
-              <w:widowControl w:val="0"/>
-              <w:numPr>
-                <w:ilvl w:val="0"/>
-                <w:numId w:val="18"/>
-              </w:numPr>
-              <w:spacing w:line="240" w:lineRule="auto"/>
-              <w:ind w:left="720" w:hanging="360"/>
-              <w:jc w:val="both"/>
-              <w:rPr>
-                <w:u w:val="none"/>
-              </w:rPr>
-            </w:pPr>
-            <w:r>
-              <w:rPr>
-                <w:rtl w:val="0"/>
-              </w:rPr>
-              <w:t xml:space="preserve">El usuario debe modificar el dato para cumplir los requisitos.</w:t>
-            </w:r>
-          </w:p>
-          <w:p>
-            <w:pPr>
-              <w:widowControl w:val="0"/>
-              <w:spacing w:line="240" w:lineRule="auto"/>
-              <w:jc w:val="both"/>
-              <w:rPr/>
-            </w:pPr>
-            <w:r>
-              <w:rPr>
-                <w:rtl w:val="0"/>
-              </w:rPr>
-              <w:t xml:space="preserve">4a. El usuario proporciona una dirección de correo electrónico que ya está registrada en el sistema.</w:t>
-            </w:r>
-          </w:p>
-          <w:p>
-            <w:pPr>
-              <w:widowControl w:val="0"/>
-              <w:spacing w:line="240" w:lineRule="auto"/>
-              <w:jc w:val="both"/>
-              <w:rPr/>
-            </w:pPr>
-            <w:r>
-              <w:rPr>
-                <w:rtl w:val="0"/>
-              </w:rPr>
             </w:r>
           </w:p>
           <w:p>
@@ -2399,24 +2351,42 @@
               <w:spacing w:line="240" w:lineRule="auto"/>
               <w:ind w:left="720" w:hanging="360"/>
               <w:jc w:val="both"/>
-            </w:pPr>
-            <w:r>
-              <w:rPr>
-                <w:rtl w:val="0"/>
-              </w:rPr>
-              <w:t xml:space="preserve">El sistema muestra un mensaje de error indicando que la dirección de correo electrónico o </w:t>
-            </w:r>
-            <w:r>
-              <w:rPr>
-                <w:rtl w:val="0"/>
-              </w:rPr>
-              <w:t xml:space="preserve">username</w:t>
-            </w:r>
-            <w:r>
-              <w:rPr>
-                <w:rtl w:val="0"/>
-              </w:rPr>
-              <w:t xml:space="preserve"> ya está en uso.</w:t>
+              <w:rPr>
+                <w:u w:val="none"/>
+              </w:rPr>
+            </w:pPr>
+            <w:r>
+              <w:rPr>
+                <w:rtl w:val="0"/>
+              </w:rPr>
+              <w:t xml:space="preserve">El usuario debe modificar el dato para cumplir los requisitos.</w:t>
+            </w:r>
+          </w:p>
+          <w:p>
+            <w:pPr>
+              <w:widowControl w:val="0"/>
+              <w:spacing w:line="240" w:lineRule="auto"/>
+              <w:jc w:val="both"/>
+              <w:rPr/>
+            </w:pPr>
+            <w:r>
+              <w:rPr>
+                <w:rtl w:val="0"/>
+              </w:rPr>
+              <w:t xml:space="preserve">4a. El usuario proporciona una dirección de correo electrónico que ya está registrada en el sistema.</w:t>
+            </w:r>
+          </w:p>
+          <w:p>
+            <w:pPr>
+              <w:widowControl w:val="0"/>
+              <w:spacing w:line="240" w:lineRule="auto"/>
+              <w:jc w:val="both"/>
+              <w:rPr/>
+            </w:pPr>
+            <w:r>
+              <w:rPr>
+                <w:rtl w:val="0"/>
+              </w:rPr>
             </w:r>
           </w:p>
           <w:p>
@@ -2424,7 +2394,37 @@
               <w:widowControl w:val="0"/>
               <w:numPr>
                 <w:ilvl w:val="0"/>
-                <w:numId w:val="24"/>
+                <w:numId w:val="13"/>
+              </w:numPr>
+              <w:spacing w:line="240" w:lineRule="auto"/>
+              <w:ind w:left="720" w:hanging="360"/>
+              <w:jc w:val="both"/>
+            </w:pPr>
+            <w:r>
+              <w:rPr>
+                <w:rtl w:val="0"/>
+              </w:rPr>
+              <w:t xml:space="preserve">El sistema muestra un mensaje de error indicando que la dirección de correo electrónico o </w:t>
+            </w:r>
+            <w:r>
+              <w:rPr>
+                <w:rtl w:val="0"/>
+              </w:rPr>
+              <w:t xml:space="preserve">username</w:t>
+            </w:r>
+            <w:r>
+              <w:rPr>
+                <w:rtl w:val="0"/>
+              </w:rPr>
+              <w:t xml:space="preserve"> ya está en uso.</w:t>
+            </w:r>
+          </w:p>
+          <w:p>
+            <w:pPr>
+              <w:widowControl w:val="0"/>
+              <w:numPr>
+                <w:ilvl w:val="0"/>
+                <w:numId w:val="13"/>
               </w:numPr>
               <w:spacing w:line="240" w:lineRule="auto"/>
               <w:ind w:left="720" w:hanging="360"/>
@@ -2862,10 +2862,10 @@
               <w:widowControl w:val="0"/>
               <w:numPr>
                 <w:ilvl w:val="0"/>
-                <w:numId w:val="13"/>
+                <w:numId w:val="22"/>
               </w:numPr>
               <w:spacing w:line="240" w:lineRule="auto"/>
-              <w:ind w:left="720" w:hanging="360"/>
+              <w:ind w:left="425.19685039370046" w:hanging="360"/>
               <w:jc w:val="both"/>
             </w:pPr>
             <w:r>
@@ -2880,10 +2880,10 @@
               <w:widowControl w:val="0"/>
               <w:numPr>
                 <w:ilvl w:val="0"/>
-                <w:numId w:val="13"/>
+                <w:numId w:val="22"/>
               </w:numPr>
               <w:spacing w:line="240" w:lineRule="auto"/>
-              <w:ind w:left="720" w:hanging="360"/>
+              <w:ind w:left="425.19685039370046" w:hanging="360"/>
               <w:jc w:val="both"/>
             </w:pPr>
             <w:r>
@@ -2898,10 +2898,10 @@
               <w:widowControl w:val="0"/>
               <w:numPr>
                 <w:ilvl w:val="0"/>
-                <w:numId w:val="13"/>
+                <w:numId w:val="22"/>
               </w:numPr>
               <w:spacing w:line="240" w:lineRule="auto"/>
-              <w:ind w:left="720" w:hanging="360"/>
+              <w:ind w:left="425.19685039370046" w:hanging="360"/>
               <w:jc w:val="both"/>
             </w:pPr>
             <w:r>
@@ -2916,10 +2916,10 @@
               <w:widowControl w:val="0"/>
               <w:numPr>
                 <w:ilvl w:val="0"/>
-                <w:numId w:val="13"/>
+                <w:numId w:val="22"/>
               </w:numPr>
               <w:spacing w:line="240" w:lineRule="auto"/>
-              <w:ind w:left="720" w:hanging="360"/>
+              <w:ind w:left="425.19685039370046" w:hanging="360"/>
               <w:jc w:val="both"/>
             </w:pPr>
             <w:r>
@@ -2934,10 +2934,10 @@
               <w:widowControl w:val="0"/>
               <w:numPr>
                 <w:ilvl w:val="0"/>
-                <w:numId w:val="13"/>
+                <w:numId w:val="22"/>
               </w:numPr>
               <w:spacing w:line="240" w:lineRule="auto"/>
-              <w:ind w:left="720" w:hanging="360"/>
+              <w:ind w:left="425.19685039370046" w:hanging="360"/>
               <w:jc w:val="both"/>
             </w:pPr>
             <w:r>
@@ -3450,10 +3450,10 @@
               <w:widowControl w:val="0"/>
               <w:numPr>
                 <w:ilvl w:val="0"/>
-                <w:numId w:val="10"/>
+                <w:numId w:val="20"/>
               </w:numPr>
               <w:spacing w:line="240" w:lineRule="auto"/>
-              <w:ind w:left="720" w:hanging="360"/>
+              <w:ind w:left="425.19685039370046" w:hanging="360"/>
               <w:jc w:val="both"/>
               <w:rPr>
                 <w:u w:val="none"/>
@@ -3471,10 +3471,10 @@
               <w:widowControl w:val="0"/>
               <w:numPr>
                 <w:ilvl w:val="0"/>
-                <w:numId w:val="10"/>
+                <w:numId w:val="20"/>
               </w:numPr>
               <w:spacing w:line="240" w:lineRule="auto"/>
-              <w:ind w:left="720" w:hanging="360"/>
+              <w:ind w:left="425.19685039370046" w:hanging="360"/>
               <w:jc w:val="both"/>
               <w:rPr>
                 <w:u w:val="none"/>
@@ -3977,10 +3977,10 @@
               <w:widowControl w:val="0"/>
               <w:numPr>
                 <w:ilvl w:val="0"/>
-                <w:numId w:val="23"/>
+                <w:numId w:val="12"/>
               </w:numPr>
               <w:spacing w:line="240" w:lineRule="auto"/>
-              <w:ind w:left="720" w:hanging="360"/>
+              <w:ind w:left="425.19685039370046" w:hanging="360"/>
               <w:jc w:val="both"/>
             </w:pPr>
             <w:r>
@@ -3995,10 +3995,10 @@
               <w:widowControl w:val="0"/>
               <w:numPr>
                 <w:ilvl w:val="0"/>
-                <w:numId w:val="23"/>
+                <w:numId w:val="12"/>
               </w:numPr>
               <w:spacing w:line="240" w:lineRule="auto"/>
-              <w:ind w:left="720" w:hanging="360"/>
+              <w:ind w:left="425.19685039370046" w:hanging="360"/>
               <w:jc w:val="both"/>
             </w:pPr>
             <w:r>
@@ -4013,10 +4013,10 @@
               <w:widowControl w:val="0"/>
               <w:numPr>
                 <w:ilvl w:val="0"/>
-                <w:numId w:val="23"/>
+                <w:numId w:val="12"/>
               </w:numPr>
               <w:spacing w:line="240" w:lineRule="auto"/>
-              <w:ind w:left="720" w:hanging="360"/>
+              <w:ind w:left="425.19685039370046" w:hanging="360"/>
               <w:jc w:val="both"/>
             </w:pPr>
             <w:r>
@@ -4579,7 +4579,7 @@
               <w:widowControl w:val="0"/>
               <w:numPr>
                 <w:ilvl w:val="0"/>
-                <w:numId w:val="6"/>
+                <w:numId w:val="19"/>
               </w:numPr>
               <w:pBdr>
                 <w:top w:space="0" w:sz="0" w:val="nil"/>
@@ -4590,7 +4590,7 @@
               </w:pBdr>
               <w:shd w:fill="auto" w:val="clear"/>
               <w:spacing w:after="0" w:before="0" w:line="240" w:lineRule="auto"/>
-              <w:ind w:left="720" w:right="0" w:hanging="360"/>
+              <w:ind w:left="425.19685039370046" w:right="0" w:hanging="360"/>
               <w:jc w:val="both"/>
               <w:rPr>
                 <w:u w:val="none"/>
@@ -4611,7 +4611,7 @@
               <w:widowControl w:val="0"/>
               <w:numPr>
                 <w:ilvl w:val="0"/>
-                <w:numId w:val="6"/>
+                <w:numId w:val="19"/>
               </w:numPr>
               <w:pBdr>
                 <w:top w:space="0" w:sz="0" w:val="nil"/>
@@ -4622,7 +4622,7 @@
               </w:pBdr>
               <w:shd w:fill="auto" w:val="clear"/>
               <w:spacing w:after="0" w:before="0" w:line="240" w:lineRule="auto"/>
-              <w:ind w:left="720" w:right="0" w:hanging="360"/>
+              <w:ind w:left="425.19685039370046" w:right="0" w:hanging="360"/>
               <w:jc w:val="both"/>
               <w:rPr>
                 <w:u w:val="none"/>
@@ -4643,7 +4643,7 @@
               <w:widowControl w:val="0"/>
               <w:numPr>
                 <w:ilvl w:val="0"/>
-                <w:numId w:val="6"/>
+                <w:numId w:val="19"/>
               </w:numPr>
               <w:pBdr>
                 <w:top w:space="0" w:sz="0" w:val="nil"/>
@@ -4654,7 +4654,7 @@
               </w:pBdr>
               <w:shd w:fill="auto" w:val="clear"/>
               <w:spacing w:after="0" w:before="0" w:line="240" w:lineRule="auto"/>
-              <w:ind w:left="720" w:right="0" w:hanging="360"/>
+              <w:ind w:left="425.19685039370046" w:right="0" w:hanging="360"/>
               <w:jc w:val="both"/>
               <w:rPr>
                 <w:u w:val="none"/>
@@ -4675,7 +4675,7 @@
               <w:widowControl w:val="0"/>
               <w:numPr>
                 <w:ilvl w:val="0"/>
-                <w:numId w:val="6"/>
+                <w:numId w:val="19"/>
               </w:numPr>
               <w:pBdr>
                 <w:top w:space="0" w:sz="0" w:val="nil"/>
@@ -4686,7 +4686,7 @@
               </w:pBdr>
               <w:shd w:fill="auto" w:val="clear"/>
               <w:spacing w:after="0" w:before="0" w:line="240" w:lineRule="auto"/>
-              <w:ind w:left="720" w:right="0" w:hanging="360"/>
+              <w:ind w:left="425.19685039370046" w:right="0" w:hanging="360"/>
               <w:jc w:val="both"/>
               <w:rPr>
                 <w:u w:val="none"/>
@@ -4707,7 +4707,7 @@
               <w:widowControl w:val="0"/>
               <w:numPr>
                 <w:ilvl w:val="0"/>
-                <w:numId w:val="6"/>
+                <w:numId w:val="19"/>
               </w:numPr>
               <w:pBdr>
                 <w:top w:space="0" w:sz="0" w:val="nil"/>
@@ -4718,7 +4718,7 @@
               </w:pBdr>
               <w:shd w:fill="auto" w:val="clear"/>
               <w:spacing w:after="0" w:before="0" w:line="240" w:lineRule="auto"/>
-              <w:ind w:left="720" w:right="0" w:hanging="360"/>
+              <w:ind w:left="425.19685039370046" w:right="0" w:hanging="360"/>
               <w:jc w:val="both"/>
               <w:rPr>
                 <w:u w:val="none"/>
@@ -4739,7 +4739,7 @@
               <w:widowControl w:val="0"/>
               <w:numPr>
                 <w:ilvl w:val="0"/>
-                <w:numId w:val="6"/>
+                <w:numId w:val="19"/>
               </w:numPr>
               <w:pBdr>
                 <w:top w:space="0" w:sz="0" w:val="nil"/>
@@ -4750,7 +4750,7 @@
               </w:pBdr>
               <w:shd w:fill="auto" w:val="clear"/>
               <w:spacing w:after="0" w:before="0" w:line="240" w:lineRule="auto"/>
-              <w:ind w:left="720" w:right="0" w:hanging="360"/>
+              <w:ind w:left="425.19685039370046" w:right="0" w:hanging="360"/>
               <w:jc w:val="both"/>
               <w:rPr>
                 <w:u w:val="none"/>
@@ -5291,10 +5291,10 @@
               <w:widowControl w:val="0"/>
               <w:numPr>
                 <w:ilvl w:val="0"/>
-                <w:numId w:val="21"/>
+                <w:numId w:val="25"/>
               </w:numPr>
               <w:spacing w:line="240" w:lineRule="auto"/>
-              <w:ind w:left="720" w:hanging="360"/>
+              <w:ind w:left="425.19685039370046" w:hanging="360"/>
               <w:jc w:val="both"/>
               <w:rPr>
                 <w:u w:val="none"/>
@@ -5312,10 +5312,10 @@
               <w:widowControl w:val="0"/>
               <w:numPr>
                 <w:ilvl w:val="0"/>
-                <w:numId w:val="21"/>
+                <w:numId w:val="25"/>
               </w:numPr>
               <w:spacing w:line="240" w:lineRule="auto"/>
-              <w:ind w:left="720" w:hanging="360"/>
+              <w:ind w:left="425.19685039370046" w:hanging="360"/>
               <w:jc w:val="both"/>
               <w:rPr>
                 <w:u w:val="none"/>
@@ -5333,10 +5333,10 @@
               <w:widowControl w:val="0"/>
               <w:numPr>
                 <w:ilvl w:val="0"/>
-                <w:numId w:val="21"/>
+                <w:numId w:val="25"/>
               </w:numPr>
               <w:spacing w:line="240" w:lineRule="auto"/>
-              <w:ind w:left="720" w:hanging="360"/>
+              <w:ind w:left="425.19685039370046" w:hanging="360"/>
               <w:jc w:val="both"/>
               <w:rPr>
                 <w:u w:val="none"/>
@@ -5354,10 +5354,10 @@
               <w:widowControl w:val="0"/>
               <w:numPr>
                 <w:ilvl w:val="0"/>
-                <w:numId w:val="21"/>
+                <w:numId w:val="25"/>
               </w:numPr>
               <w:spacing w:line="240" w:lineRule="auto"/>
-              <w:ind w:left="720" w:hanging="360"/>
+              <w:ind w:left="425.19685039370046" w:hanging="360"/>
               <w:jc w:val="both"/>
               <w:rPr>
                 <w:u w:val="none"/>
@@ -5375,10 +5375,10 @@
               <w:widowControl w:val="0"/>
               <w:numPr>
                 <w:ilvl w:val="0"/>
-                <w:numId w:val="21"/>
+                <w:numId w:val="25"/>
               </w:numPr>
               <w:spacing w:line="240" w:lineRule="auto"/>
-              <w:ind w:left="720" w:hanging="360"/>
+              <w:ind w:left="425.19685039370046" w:hanging="360"/>
               <w:jc w:val="both"/>
               <w:rPr>
                 <w:u w:val="none"/>
@@ -5396,10 +5396,10 @@
               <w:widowControl w:val="0"/>
               <w:numPr>
                 <w:ilvl w:val="0"/>
-                <w:numId w:val="21"/>
+                <w:numId w:val="25"/>
               </w:numPr>
               <w:spacing w:line="240" w:lineRule="auto"/>
-              <w:ind w:left="720" w:hanging="360"/>
+              <w:ind w:left="425.19685039370046" w:hanging="360"/>
               <w:jc w:val="both"/>
               <w:rPr>
                 <w:u w:val="none"/>
@@ -5944,10 +5944,10 @@
               <w:widowControl w:val="0"/>
               <w:numPr>
                 <w:ilvl w:val="0"/>
-                <w:numId w:val="12"/>
+                <w:numId w:val="5"/>
               </w:numPr>
               <w:spacing w:line="240" w:lineRule="auto"/>
-              <w:ind w:left="720" w:hanging="360"/>
+              <w:ind w:left="425.19685039370046" w:hanging="360"/>
               <w:jc w:val="both"/>
               <w:rPr>
                 <w:u w:val="none"/>
@@ -5965,10 +5965,10 @@
               <w:widowControl w:val="0"/>
               <w:numPr>
                 <w:ilvl w:val="0"/>
-                <w:numId w:val="12"/>
+                <w:numId w:val="5"/>
               </w:numPr>
               <w:spacing w:line="240" w:lineRule="auto"/>
-              <w:ind w:left="720" w:hanging="360"/>
+              <w:ind w:left="425.19685039370046" w:hanging="360"/>
               <w:jc w:val="both"/>
               <w:rPr>
                 <w:u w:val="none"/>
@@ -5986,10 +5986,10 @@
               <w:widowControl w:val="0"/>
               <w:numPr>
                 <w:ilvl w:val="0"/>
-                <w:numId w:val="12"/>
+                <w:numId w:val="5"/>
               </w:numPr>
               <w:spacing w:line="240" w:lineRule="auto"/>
-              <w:ind w:left="720" w:hanging="360"/>
+              <w:ind w:left="425.19685039370046" w:hanging="360"/>
               <w:jc w:val="both"/>
               <w:rPr>
                 <w:u w:val="none"/>
@@ -6007,10 +6007,10 @@
               <w:widowControl w:val="0"/>
               <w:numPr>
                 <w:ilvl w:val="0"/>
-                <w:numId w:val="12"/>
+                <w:numId w:val="5"/>
               </w:numPr>
               <w:spacing w:line="240" w:lineRule="auto"/>
-              <w:ind w:left="720" w:hanging="360"/>
+              <w:ind w:left="425.19685039370046" w:hanging="360"/>
               <w:jc w:val="both"/>
               <w:rPr>
                 <w:u w:val="none"/>
@@ -6234,12 +6234,12 @@
               <w:spacing w:line="240" w:lineRule="auto"/>
               <w:jc w:val="both"/>
               <w:rPr>
-                <w:shd w:fill="fce5cd" w:val="clear"/>
-              </w:rPr>
-            </w:pPr>
-            <w:r>
-              <w:rPr>
-                <w:shd w:fill="fce5cd" w:val="clear"/>
+                <w:shd w:fill="d9ead3" w:val="clear"/>
+              </w:rPr>
+            </w:pPr>
+            <w:r>
+              <w:rPr>
+                <w:shd w:fill="d9ead3" w:val="clear"/>
                 <w:rtl w:val="0"/>
               </w:rPr>
               <w:t xml:space="preserve">CU-08</w:t>
@@ -6374,7 +6374,7 @@
               <w:rPr>
                 <w:rtl w:val="0"/>
               </w:rPr>
-              <w:t xml:space="preserve">Los usuarios deben poder recuperar su contraseña.</w:t>
+              <w:t xml:space="preserve">Los usuarios deben poder recuperar su contraseña en caso de olvido.</w:t>
             </w:r>
           </w:p>
         </w:tc>
@@ -6563,11 +6563,14 @@
               <w:widowControl w:val="0"/>
               <w:numPr>
                 <w:ilvl w:val="0"/>
-                <w:numId w:val="12"/>
+                <w:numId w:val="21"/>
               </w:numPr>
               <w:spacing w:line="240" w:lineRule="auto"/>
-              <w:ind w:left="720" w:hanging="360"/>
-              <w:jc w:val="both"/>
+              <w:ind w:left="425.19685039370046" w:hanging="360"/>
+              <w:jc w:val="both"/>
+              <w:rPr>
+                <w:u w:val="none"/>
+              </w:rPr>
             </w:pPr>
             <w:r>
               <w:rPr>
@@ -6581,17 +6584,20 @@
               <w:widowControl w:val="0"/>
               <w:numPr>
                 <w:ilvl w:val="0"/>
-                <w:numId w:val="12"/>
+                <w:numId w:val="21"/>
               </w:numPr>
               <w:spacing w:line="240" w:lineRule="auto"/>
-              <w:ind w:left="720" w:hanging="360"/>
-              <w:jc w:val="both"/>
-            </w:pPr>
-            <w:r>
-              <w:rPr>
-                <w:rtl w:val="0"/>
-              </w:rPr>
-              <w:t xml:space="preserve">El usuario selecciona la opción “Recuperar contraseña”</w:t>
+              <w:ind w:left="425.19685039370046" w:hanging="360"/>
+              <w:jc w:val="both"/>
+              <w:rPr>
+                <w:u w:val="none"/>
+              </w:rPr>
+            </w:pPr>
+            <w:r>
+              <w:rPr>
+                <w:rtl w:val="0"/>
+              </w:rPr>
+              <w:t xml:space="preserve">El usuario selecciona la opción “Recuperar contraseña”.</w:t>
             </w:r>
           </w:p>
           <w:p>
@@ -6599,17 +6605,20 @@
               <w:widowControl w:val="0"/>
               <w:numPr>
                 <w:ilvl w:val="0"/>
-                <w:numId w:val="12"/>
+                <w:numId w:val="21"/>
               </w:numPr>
               <w:spacing w:line="240" w:lineRule="auto"/>
-              <w:ind w:left="720" w:hanging="360"/>
-              <w:jc w:val="both"/>
-            </w:pPr>
-            <w:r>
-              <w:rPr>
-                <w:rtl w:val="0"/>
-              </w:rPr>
-              <w:t xml:space="preserve">El sistema muestra un mensaje de confirmación, donde se pide ingresar el mail en una casilla y con un botón “recuperar”</w:t>
+              <w:ind w:left="425.19685039370046" w:hanging="360"/>
+              <w:jc w:val="both"/>
+              <w:rPr>
+                <w:u w:val="none"/>
+              </w:rPr>
+            </w:pPr>
+            <w:r>
+              <w:rPr>
+                <w:rtl w:val="0"/>
+              </w:rPr>
+              <w:t xml:space="preserve">El sistema muestra un mensaje de confirmación, donde se pide ingresar el nombre de usuario y mail en una casilla y figura la opción “Recuperar”.</w:t>
             </w:r>
           </w:p>
           <w:p>
@@ -6617,17 +6626,20 @@
               <w:widowControl w:val="0"/>
               <w:numPr>
                 <w:ilvl w:val="0"/>
-                <w:numId w:val="12"/>
+                <w:numId w:val="21"/>
               </w:numPr>
               <w:spacing w:line="240" w:lineRule="auto"/>
-              <w:ind w:left="720" w:hanging="360"/>
-              <w:jc w:val="both"/>
-            </w:pPr>
-            <w:r>
-              <w:rPr>
-                <w:rtl w:val="0"/>
-              </w:rPr>
-              <w:t xml:space="preserve">El sistema envía un mail a la dirección proporcionada.</w:t>
+              <w:ind w:left="425.19685039370046" w:hanging="360"/>
+              <w:jc w:val="both"/>
+              <w:rPr>
+                <w:u w:val="none"/>
+              </w:rPr>
+            </w:pPr>
+            <w:r>
+              <w:rPr>
+                <w:rtl w:val="0"/>
+              </w:rPr>
+              <w:t xml:space="preserve">El sistema verifica que el correo esté asociado al usuario ingresado y envía un mail a la dirección proporcionada, mostrando un mensaje acorde.</w:t>
             </w:r>
           </w:p>
           <w:p>
@@ -6635,10 +6647,10 @@
               <w:widowControl w:val="0"/>
               <w:numPr>
                 <w:ilvl w:val="0"/>
-                <w:numId w:val="12"/>
+                <w:numId w:val="21"/>
               </w:numPr>
               <w:spacing w:line="240" w:lineRule="auto"/>
-              <w:ind w:left="720" w:hanging="360"/>
+              <w:ind w:left="425.19685039370046" w:hanging="360"/>
               <w:jc w:val="both"/>
               <w:rPr>
                 <w:u w:val="none"/>
@@ -6656,10 +6668,10 @@
               <w:widowControl w:val="0"/>
               <w:numPr>
                 <w:ilvl w:val="0"/>
-                <w:numId w:val="12"/>
+                <w:numId w:val="21"/>
               </w:numPr>
               <w:spacing w:line="240" w:lineRule="auto"/>
-              <w:ind w:left="720" w:hanging="360"/>
+              <w:ind w:left="425.19685039370046" w:hanging="360"/>
               <w:jc w:val="both"/>
               <w:rPr>
                 <w:u w:val="none"/>
@@ -6677,10 +6689,10 @@
               <w:widowControl w:val="0"/>
               <w:numPr>
                 <w:ilvl w:val="0"/>
-                <w:numId w:val="12"/>
+                <w:numId w:val="21"/>
               </w:numPr>
               <w:spacing w:line="240" w:lineRule="auto"/>
-              <w:ind w:left="720" w:hanging="360"/>
+              <w:ind w:left="425.19685039370046" w:hanging="360"/>
               <w:jc w:val="both"/>
               <w:rPr>
                 <w:u w:val="none"/>
@@ -6755,13 +6767,14 @@
               <w:rPr>
                 <w:rtl w:val="0"/>
               </w:rPr>
-              <w:t xml:space="preserve">8a. El mail proporcionado por el usuario no existe, por lo que no llega a ningún lado.</w:t>
-            </w:r>
-          </w:p>
-          <w:p>
-            <w:pPr>
-              <w:widowControl w:val="0"/>
-              <w:spacing w:line="240" w:lineRule="auto"/>
+              <w:t xml:space="preserve">4a. El mail proporcionado por el usuario no existe.</w:t>
+            </w:r>
+          </w:p>
+          <w:p>
+            <w:pPr>
+              <w:widowControl w:val="0"/>
+              <w:spacing w:line="240" w:lineRule="auto"/>
+              <w:ind w:left="0" w:firstLine="0"/>
               <w:jc w:val="both"/>
               <w:rPr/>
             </w:pPr>
@@ -6769,12 +6782,14 @@
               <w:rPr>
                 <w:rtl w:val="0"/>
               </w:rPr>
-            </w:r>
-          </w:p>
-          <w:p>
-            <w:pPr>
-              <w:widowControl w:val="0"/>
-              <w:spacing w:line="240" w:lineRule="auto"/>
+              <w:t xml:space="preserve">    4a1. El sistema muestra el mismo    mensaje que en el flujo normal, pero no envía ningún correo.</w:t>
+            </w:r>
+          </w:p>
+          <w:p>
+            <w:pPr>
+              <w:widowControl w:val="0"/>
+              <w:spacing w:line="240" w:lineRule="auto"/>
+              <w:ind w:left="0" w:firstLine="0"/>
               <w:jc w:val="both"/>
               <w:rPr/>
             </w:pPr>
@@ -6782,7 +6797,76 @@
               <w:rPr>
                 <w:rtl w:val="0"/>
               </w:rPr>
-              <w:t xml:space="preserve">10a. La contraseña especificada no cumple los requisitos del sistema y se le pide al usuario que los cumpla con un mensaje de error debajo de la casilla.</w:t>
+            </w:r>
+          </w:p>
+          <w:p>
+            <w:pPr>
+              <w:widowControl w:val="0"/>
+              <w:spacing w:line="240" w:lineRule="auto"/>
+              <w:ind w:left="0" w:firstLine="0"/>
+              <w:jc w:val="both"/>
+              <w:rPr/>
+            </w:pPr>
+            <w:r>
+              <w:rPr>
+                <w:rtl w:val="0"/>
+              </w:rPr>
+              <w:t xml:space="preserve">4b. El mail no está asociado al nombre de usuario provisto.</w:t>
+            </w:r>
+          </w:p>
+          <w:p>
+            <w:pPr>
+              <w:widowControl w:val="0"/>
+              <w:spacing w:line="240" w:lineRule="auto"/>
+              <w:jc w:val="both"/>
+              <w:rPr/>
+            </w:pPr>
+            <w:r>
+              <w:rPr>
+                <w:rtl w:val="0"/>
+              </w:rPr>
+              <w:t xml:space="preserve">    4b1. El sistema muestra el mismo    mensaje que en el flujo normal, pero no envía ningún correo.</w:t>
+            </w:r>
+          </w:p>
+          <w:p>
+            <w:pPr>
+              <w:widowControl w:val="0"/>
+              <w:spacing w:line="240" w:lineRule="auto"/>
+              <w:jc w:val="both"/>
+              <w:rPr/>
+            </w:pPr>
+            <w:r>
+              <w:rPr>
+                <w:rtl w:val="0"/>
+              </w:rPr>
+            </w:r>
+          </w:p>
+          <w:p>
+            <w:pPr>
+              <w:widowControl w:val="0"/>
+              <w:spacing w:line="240" w:lineRule="auto"/>
+              <w:jc w:val="both"/>
+              <w:rPr/>
+            </w:pPr>
+            <w:r>
+              <w:rPr>
+                <w:rtl w:val="0"/>
+              </w:rPr>
+              <w:t xml:space="preserve">8a. La contraseña especificada no cumple los requisitos del sistema. </w:t>
+            </w:r>
+          </w:p>
+          <w:p>
+            <w:pPr>
+              <w:widowControl w:val="0"/>
+              <w:spacing w:line="240" w:lineRule="auto"/>
+              <w:jc w:val="both"/>
+              <w:rPr/>
+            </w:pPr>
+            <w:r>
+              <w:rPr>
+                <w:rtl w:val="0"/>
+              </w:rPr>
+              <w:t xml:space="preserve">        8a1. Se le pide al usuario que ingrese una contraseña diferente, con un mensaje de error debajo de la casilla.</w:t>
             </w:r>
           </w:p>
         </w:tc>
@@ -7149,7 +7233,7 @@
               <w:rPr>
                 <w:rtl w:val="0"/>
               </w:rPr>
-              <w:t xml:space="preserve">El usuario está registrado e inicio sesión en el sistema.</w:t>
+              <w:t xml:space="preserve">El usuario está registrado e inició sesión en el sistema.</w:t>
             </w:r>
           </w:p>
         </w:tc>
@@ -7208,10 +7292,10 @@
               <w:widowControl w:val="0"/>
               <w:numPr>
                 <w:ilvl w:val="0"/>
-                <w:numId w:val="17"/>
+                <w:numId w:val="8"/>
               </w:numPr>
               <w:spacing w:line="240" w:lineRule="auto"/>
-              <w:ind w:left="720" w:hanging="360"/>
+              <w:ind w:left="425.19685039370046" w:hanging="360"/>
               <w:jc w:val="both"/>
               <w:rPr>
                 <w:u w:val="none"/>
@@ -7229,10 +7313,10 @@
               <w:widowControl w:val="0"/>
               <w:numPr>
                 <w:ilvl w:val="0"/>
-                <w:numId w:val="17"/>
+                <w:numId w:val="8"/>
               </w:numPr>
               <w:spacing w:line="240" w:lineRule="auto"/>
-              <w:ind w:left="720" w:hanging="360"/>
+              <w:ind w:left="425.19685039370046" w:hanging="360"/>
               <w:jc w:val="both"/>
               <w:rPr>
                 <w:u w:val="none"/>
@@ -7404,12 +7488,12 @@
               <w:spacing w:line="240" w:lineRule="auto"/>
               <w:jc w:val="both"/>
               <w:rPr>
-                <w:shd w:fill="fce5cd" w:val="clear"/>
-              </w:rPr>
-            </w:pPr>
-            <w:r>
-              <w:rPr>
-                <w:shd w:fill="fce5cd" w:val="clear"/>
+                <w:shd w:fill="d9ead3" w:val="clear"/>
+              </w:rPr>
+            </w:pPr>
+            <w:r>
+              <w:rPr>
+                <w:shd w:fill="d9ead3" w:val="clear"/>
                 <w:rtl w:val="0"/>
               </w:rPr>
               <w:t xml:space="preserve">CU-10</w:t>
@@ -7674,7 +7758,7 @@
               <w:rPr>
                 <w:rtl w:val="0"/>
               </w:rPr>
-              <w:t xml:space="preserve">El usuario está registrado e inicio sesión en el sistema.</w:t>
+              <w:t xml:space="preserve">El usuario está registrado e inició sesión en el sistema.</w:t>
             </w:r>
           </w:p>
         </w:tc>
@@ -7733,10 +7817,10 @@
               <w:widowControl w:val="0"/>
               <w:numPr>
                 <w:ilvl w:val="0"/>
-                <w:numId w:val="3"/>
+                <w:numId w:val="16"/>
               </w:numPr>
               <w:spacing w:line="240" w:lineRule="auto"/>
-              <w:ind w:left="720" w:hanging="360"/>
+              <w:ind w:left="425.19685039370046" w:hanging="360"/>
               <w:jc w:val="both"/>
               <w:rPr>
                 <w:u w:val="none"/>
@@ -7746,7 +7830,7 @@
               <w:rPr>
                 <w:rtl w:val="0"/>
               </w:rPr>
-              <w:t xml:space="preserve">El usuario selecciona la barra de busqueda e ingresa el usuario a buscar.</w:t>
+              <w:t xml:space="preserve">El usuario selecciona la barra de búsqueda e ingresa el nombre del usuario a buscar.</w:t>
             </w:r>
           </w:p>
           <w:p>
@@ -7754,10 +7838,10 @@
               <w:widowControl w:val="0"/>
               <w:numPr>
                 <w:ilvl w:val="0"/>
-                <w:numId w:val="3"/>
+                <w:numId w:val="16"/>
               </w:numPr>
               <w:spacing w:line="240" w:lineRule="auto"/>
-              <w:ind w:left="720" w:hanging="360"/>
+              <w:ind w:left="425.19685039370046" w:hanging="360"/>
               <w:jc w:val="both"/>
               <w:rPr>
                 <w:u w:val="none"/>
@@ -7775,10 +7859,10 @@
               <w:widowControl w:val="0"/>
               <w:numPr>
                 <w:ilvl w:val="0"/>
-                <w:numId w:val="3"/>
+                <w:numId w:val="16"/>
               </w:numPr>
               <w:spacing w:line="240" w:lineRule="auto"/>
-              <w:ind w:left="720" w:hanging="360"/>
+              <w:ind w:left="425.19685039370046" w:hanging="360"/>
               <w:jc w:val="both"/>
               <w:rPr>
                 <w:u w:val="none"/>
@@ -7853,7 +7937,21 @@
               <w:rPr>
                 <w:rtl w:val="0"/>
               </w:rPr>
-              <w:t xml:space="preserve">2a. El sistema no encuentra coincidencias y no muestra otros usuarios.</w:t>
+              <w:t xml:space="preserve">2a. El sistema no encuentra coincidencias para el texto ingresado.</w:t>
+            </w:r>
+          </w:p>
+          <w:p>
+            <w:pPr>
+              <w:widowControl w:val="0"/>
+              <w:spacing w:line="240" w:lineRule="auto"/>
+              <w:jc w:val="both"/>
+              <w:rPr/>
+            </w:pPr>
+            <w:r>
+              <w:rPr>
+                <w:rtl w:val="0"/>
+              </w:rPr>
+              <w:t xml:space="preserve">       2a1. No se muestran resultados en la vista de búsqueda.</w:t>
             </w:r>
           </w:p>
         </w:tc>
@@ -7950,12 +8048,12 @@
               <w:spacing w:line="240" w:lineRule="auto"/>
               <w:jc w:val="both"/>
               <w:rPr>
-                <w:shd w:fill="fce5cd" w:val="clear"/>
-              </w:rPr>
-            </w:pPr>
-            <w:r>
-              <w:rPr>
-                <w:shd w:fill="fce5cd" w:val="clear"/>
+                <w:shd w:fill="d9ead3" w:val="clear"/>
+              </w:rPr>
+            </w:pPr>
+            <w:r>
+              <w:rPr>
+                <w:shd w:fill="d9ead3" w:val="clear"/>
                 <w:rtl w:val="0"/>
               </w:rPr>
               <w:t xml:space="preserve">CU-11</w:t>
@@ -8281,10 +8379,10 @@
               <w:widowControl w:val="0"/>
               <w:numPr>
                 <w:ilvl w:val="0"/>
-                <w:numId w:val="2"/>
+                <w:numId w:val="15"/>
               </w:numPr>
               <w:spacing w:line="240" w:lineRule="auto"/>
-              <w:ind w:left="720" w:hanging="360"/>
+              <w:ind w:left="425.19685039370046" w:hanging="360"/>
               <w:jc w:val="both"/>
             </w:pPr>
             <w:r>
@@ -8299,10 +8397,10 @@
               <w:widowControl w:val="0"/>
               <w:numPr>
                 <w:ilvl w:val="0"/>
-                <w:numId w:val="2"/>
+                <w:numId w:val="15"/>
               </w:numPr>
               <w:spacing w:line="240" w:lineRule="auto"/>
-              <w:ind w:left="720" w:hanging="360"/>
+              <w:ind w:left="425.19685039370046" w:hanging="360"/>
               <w:jc w:val="both"/>
             </w:pPr>
             <w:r>
@@ -8317,10 +8415,10 @@
               <w:widowControl w:val="0"/>
               <w:numPr>
                 <w:ilvl w:val="0"/>
-                <w:numId w:val="2"/>
+                <w:numId w:val="15"/>
               </w:numPr>
               <w:spacing w:line="240" w:lineRule="auto"/>
-              <w:ind w:left="720" w:hanging="360"/>
+              <w:ind w:left="425.19685039370046" w:hanging="360"/>
               <w:jc w:val="both"/>
             </w:pPr>
             <w:r>
@@ -8335,10 +8433,10 @@
               <w:widowControl w:val="0"/>
               <w:numPr>
                 <w:ilvl w:val="0"/>
-                <w:numId w:val="2"/>
+                <w:numId w:val="15"/>
               </w:numPr>
               <w:spacing w:line="240" w:lineRule="auto"/>
-              <w:ind w:left="720" w:hanging="360"/>
+              <w:ind w:left="425.19685039370046" w:hanging="360"/>
               <w:jc w:val="both"/>
               <w:rPr>
                 <w:u w:val="none"/>
@@ -8539,12 +8637,12 @@
               <w:spacing w:line="240" w:lineRule="auto"/>
               <w:jc w:val="both"/>
               <w:rPr>
-                <w:shd w:fill="fce5cd" w:val="clear"/>
-              </w:rPr>
-            </w:pPr>
-            <w:r>
-              <w:rPr>
-                <w:shd w:fill="fce5cd" w:val="clear"/>
+                <w:shd w:fill="d9ead3" w:val="clear"/>
+              </w:rPr>
+            </w:pPr>
+            <w:r>
+              <w:rPr>
+                <w:shd w:fill="d9ead3" w:val="clear"/>
                 <w:rtl w:val="0"/>
               </w:rPr>
               <w:t xml:space="preserve">CU-12</w:t>
@@ -8809,7 +8907,7 @@
               <w:rPr>
                 <w:rtl w:val="0"/>
               </w:rPr>
-              <w:t xml:space="preserve">El usuario está registrado e inicio sesión en el sistema.</w:t>
+              <w:t xml:space="preserve">El usuario está registrado e inició sesión en el sistema.</w:t>
             </w:r>
           </w:p>
         </w:tc>
@@ -8868,10 +8966,10 @@
               <w:widowControl w:val="0"/>
               <w:numPr>
                 <w:ilvl w:val="0"/>
-                <w:numId w:val="14"/>
+                <w:numId w:val="6"/>
               </w:numPr>
               <w:spacing w:line="240" w:lineRule="auto"/>
-              <w:ind w:left="720" w:hanging="360"/>
+              <w:ind w:left="425.19685039370046" w:hanging="360"/>
               <w:jc w:val="both"/>
               <w:rPr>
                 <w:u w:val="none"/>
@@ -8881,7 +8979,7 @@
               <w:rPr>
                 <w:rtl w:val="0"/>
               </w:rPr>
-              <w:t xml:space="preserve">El usuario abre el desplegable de Cuenta y selecciona la opción de Perfil.</w:t>
+              <w:t xml:space="preserve">El usuario abre el desplegable de “Cuenta” y selecciona la opción de “Perfil”.</w:t>
             </w:r>
           </w:p>
           <w:p>
@@ -8889,10 +8987,10 @@
               <w:widowControl w:val="0"/>
               <w:numPr>
                 <w:ilvl w:val="0"/>
-                <w:numId w:val="14"/>
+                <w:numId w:val="6"/>
               </w:numPr>
               <w:spacing w:line="240" w:lineRule="auto"/>
-              <w:ind w:left="720" w:hanging="360"/>
+              <w:ind w:left="425.19685039370046" w:hanging="360"/>
               <w:jc w:val="both"/>
               <w:rPr>
                 <w:u w:val="none"/>
@@ -8910,10 +9008,10 @@
               <w:widowControl w:val="0"/>
               <w:numPr>
                 <w:ilvl w:val="0"/>
-                <w:numId w:val="14"/>
+                <w:numId w:val="6"/>
               </w:numPr>
               <w:spacing w:line="240" w:lineRule="auto"/>
-              <w:ind w:left="720" w:hanging="360"/>
+              <w:ind w:left="425.19685039370046" w:hanging="360"/>
               <w:jc w:val="both"/>
               <w:rPr>
                 <w:u w:val="none"/>
@@ -8923,7 +9021,7 @@
               <w:rPr>
                 <w:rtl w:val="0"/>
               </w:rPr>
-              <w:t xml:space="preserve">El usuario selecciona la opción editar perfil.</w:t>
+              <w:t xml:space="preserve">El usuario selecciona la opción “Editar Perfil".</w:t>
             </w:r>
           </w:p>
           <w:p>
@@ -8931,10 +9029,10 @@
               <w:widowControl w:val="0"/>
               <w:numPr>
                 <w:ilvl w:val="0"/>
-                <w:numId w:val="14"/>
+                <w:numId w:val="6"/>
               </w:numPr>
               <w:spacing w:line="240" w:lineRule="auto"/>
-              <w:ind w:left="720" w:hanging="360"/>
+              <w:ind w:left="425.19685039370046" w:hanging="360"/>
               <w:jc w:val="both"/>
               <w:rPr>
                 <w:u w:val="none"/>
@@ -8952,10 +9050,10 @@
               <w:widowControl w:val="0"/>
               <w:numPr>
                 <w:ilvl w:val="0"/>
-                <w:numId w:val="14"/>
+                <w:numId w:val="6"/>
               </w:numPr>
               <w:spacing w:line="240" w:lineRule="auto"/>
-              <w:ind w:left="720" w:hanging="360"/>
+              <w:ind w:left="425.19685039370046" w:hanging="360"/>
               <w:jc w:val="both"/>
               <w:rPr>
                 <w:u w:val="none"/>
@@ -8973,10 +9071,10 @@
               <w:widowControl w:val="0"/>
               <w:numPr>
                 <w:ilvl w:val="0"/>
-                <w:numId w:val="14"/>
+                <w:numId w:val="6"/>
               </w:numPr>
               <w:spacing w:line="240" w:lineRule="auto"/>
-              <w:ind w:left="720" w:hanging="360"/>
+              <w:ind w:left="425.19685039370046" w:hanging="360"/>
               <w:jc w:val="both"/>
               <w:rPr>
                 <w:u w:val="none"/>
@@ -9163,12 +9261,12 @@
               <w:spacing w:line="240" w:lineRule="auto"/>
               <w:jc w:val="both"/>
               <w:rPr>
-                <w:shd w:fill="fce5cd" w:val="clear"/>
-              </w:rPr>
-            </w:pPr>
-            <w:r>
-              <w:rPr>
-                <w:shd w:fill="fce5cd" w:val="clear"/>
+                <w:shd w:fill="d9ead3" w:val="clear"/>
+              </w:rPr>
+            </w:pPr>
+            <w:r>
+              <w:rPr>
+                <w:shd w:fill="d9ead3" w:val="clear"/>
                 <w:rtl w:val="0"/>
               </w:rPr>
               <w:t xml:space="preserve">CU-13</w:t>
@@ -9305,7 +9403,7 @@
               <w:rPr>
                 <w:rtl w:val="0"/>
               </w:rPr>
-              <w:t xml:space="preserve">Los usuarios pueden consultar la cantidad de usuarios que siguen.</w:t>
+              <w:t xml:space="preserve">Los usuarios deben poder consultar la cantidad de usuarios que siguen.</w:t>
             </w:r>
           </w:p>
         </w:tc>
@@ -9494,10 +9592,10 @@
               <w:widowControl w:val="0"/>
               <w:numPr>
                 <w:ilvl w:val="0"/>
-                <w:numId w:val="1"/>
+                <w:numId w:val="14"/>
               </w:numPr>
               <w:spacing w:line="240" w:lineRule="auto"/>
-              <w:ind w:left="720" w:hanging="360"/>
+              <w:ind w:left="425.19685039370046" w:hanging="360"/>
               <w:jc w:val="both"/>
             </w:pPr>
             <w:r>
@@ -9512,10 +9610,10 @@
               <w:widowControl w:val="0"/>
               <w:numPr>
                 <w:ilvl w:val="0"/>
-                <w:numId w:val="1"/>
+                <w:numId w:val="14"/>
               </w:numPr>
               <w:spacing w:line="240" w:lineRule="auto"/>
-              <w:ind w:left="720" w:hanging="360"/>
+              <w:ind w:left="425.19685039370046" w:hanging="360"/>
               <w:jc w:val="both"/>
             </w:pPr>
             <w:r>
@@ -9530,10 +9628,10 @@
               <w:widowControl w:val="0"/>
               <w:numPr>
                 <w:ilvl w:val="0"/>
-                <w:numId w:val="1"/>
+                <w:numId w:val="14"/>
               </w:numPr>
               <w:spacing w:line="240" w:lineRule="auto"/>
-              <w:ind w:left="720" w:hanging="360"/>
+              <w:ind w:left="425.19685039370046" w:hanging="360"/>
               <w:jc w:val="both"/>
             </w:pPr>
             <w:r>
@@ -9620,7 +9718,7 @@
               <w:rPr>
                 <w:rtl w:val="0"/>
               </w:rPr>
-              <w:t xml:space="preserve">2a1. El sistema muestra un mensaje al usuario indicando que no sigue a nadie.</w:t>
+              <w:t xml:space="preserve">2a1. El sistema muestra un mensaje al usuario indicando que no sigue a ninguna cuenta.</w:t>
             </w:r>
           </w:p>
         </w:tc>
@@ -10048,7 +10146,7 @@
               <w:widowControl w:val="0"/>
               <w:numPr>
                 <w:ilvl w:val="0"/>
-                <w:numId w:val="7"/>
+                <w:numId w:val="1"/>
               </w:numPr>
               <w:spacing w:line="240" w:lineRule="auto"/>
               <w:ind w:left="720" w:hanging="360"/>
@@ -10069,7 +10167,7 @@
               <w:widowControl w:val="0"/>
               <w:numPr>
                 <w:ilvl w:val="0"/>
-                <w:numId w:val="7"/>
+                <w:numId w:val="1"/>
               </w:numPr>
               <w:spacing w:line="240" w:lineRule="auto"/>
               <w:ind w:left="720" w:hanging="360"/>
@@ -10090,7 +10188,7 @@
               <w:widowControl w:val="0"/>
               <w:numPr>
                 <w:ilvl w:val="0"/>
-                <w:numId w:val="7"/>
+                <w:numId w:val="1"/>
               </w:numPr>
               <w:spacing w:line="240" w:lineRule="auto"/>
               <w:ind w:left="720" w:hanging="360"/>
@@ -10609,7 +10707,7 @@
               <w:widowControl w:val="0"/>
               <w:numPr>
                 <w:ilvl w:val="0"/>
-                <w:numId w:val="19"/>
+                <w:numId w:val="9"/>
               </w:numPr>
               <w:spacing w:line="240" w:lineRule="auto"/>
               <w:ind w:left="720" w:hanging="360"/>
@@ -10630,7 +10728,7 @@
               <w:widowControl w:val="0"/>
               <w:numPr>
                 <w:ilvl w:val="0"/>
-                <w:numId w:val="19"/>
+                <w:numId w:val="9"/>
               </w:numPr>
               <w:spacing w:line="240" w:lineRule="auto"/>
               <w:ind w:left="720" w:hanging="360"/>
@@ -10651,7 +10749,7 @@
               <w:widowControl w:val="0"/>
               <w:numPr>
                 <w:ilvl w:val="0"/>
-                <w:numId w:val="19"/>
+                <w:numId w:val="9"/>
               </w:numPr>
               <w:spacing w:line="240" w:lineRule="auto"/>
               <w:ind w:left="720" w:hanging="360"/>
@@ -10672,7 +10770,7 @@
               <w:widowControl w:val="0"/>
               <w:numPr>
                 <w:ilvl w:val="0"/>
-                <w:numId w:val="7"/>
+                <w:numId w:val="1"/>
               </w:numPr>
               <w:spacing w:line="240" w:lineRule="auto"/>
               <w:ind w:left="720" w:hanging="360"/>
@@ -10693,7 +10791,7 @@
               <w:widowControl w:val="0"/>
               <w:numPr>
                 <w:ilvl w:val="0"/>
-                <w:numId w:val="7"/>
+                <w:numId w:val="1"/>
               </w:numPr>
               <w:spacing w:line="240" w:lineRule="auto"/>
               <w:ind w:left="720" w:hanging="360"/>
@@ -11214,7 +11312,7 @@
               <w:widowControl w:val="0"/>
               <w:numPr>
                 <w:ilvl w:val="0"/>
-                <w:numId w:val="4"/>
+                <w:numId w:val="17"/>
               </w:numPr>
               <w:spacing w:line="240" w:lineRule="auto"/>
               <w:ind w:left="720" w:hanging="360"/>
@@ -11235,7 +11333,7 @@
               <w:widowControl w:val="0"/>
               <w:numPr>
                 <w:ilvl w:val="0"/>
-                <w:numId w:val="4"/>
+                <w:numId w:val="17"/>
               </w:numPr>
               <w:spacing w:line="240" w:lineRule="auto"/>
               <w:ind w:left="720" w:hanging="360"/>
@@ -11256,7 +11354,7 @@
               <w:widowControl w:val="0"/>
               <w:numPr>
                 <w:ilvl w:val="0"/>
-                <w:numId w:val="4"/>
+                <w:numId w:val="17"/>
               </w:numPr>
               <w:spacing w:line="240" w:lineRule="auto"/>
               <w:ind w:left="720" w:hanging="360"/>
@@ -11277,7 +11375,7 @@
               <w:widowControl w:val="0"/>
               <w:numPr>
                 <w:ilvl w:val="0"/>
-                <w:numId w:val="4"/>
+                <w:numId w:val="17"/>
               </w:numPr>
               <w:spacing w:line="240" w:lineRule="auto"/>
               <w:ind w:left="720" w:hanging="360"/>
@@ -11794,7 +11892,7 @@
               <w:widowControl w:val="0"/>
               <w:numPr>
                 <w:ilvl w:val="0"/>
-                <w:numId w:val="16"/>
+                <w:numId w:val="23"/>
               </w:numPr>
               <w:spacing w:line="240" w:lineRule="auto"/>
               <w:ind w:left="720" w:hanging="360"/>
@@ -11815,7 +11913,7 @@
               <w:widowControl w:val="0"/>
               <w:numPr>
                 <w:ilvl w:val="0"/>
-                <w:numId w:val="16"/>
+                <w:numId w:val="23"/>
               </w:numPr>
               <w:spacing w:line="240" w:lineRule="auto"/>
               <w:ind w:left="720" w:hanging="360"/>
@@ -11836,7 +11934,7 @@
               <w:widowControl w:val="0"/>
               <w:numPr>
                 <w:ilvl w:val="0"/>
-                <w:numId w:val="16"/>
+                <w:numId w:val="23"/>
               </w:numPr>
               <w:spacing w:line="240" w:lineRule="auto"/>
               <w:ind w:left="720" w:hanging="360"/>
@@ -11857,7 +11955,7 @@
               <w:widowControl w:val="0"/>
               <w:numPr>
                 <w:ilvl w:val="0"/>
-                <w:numId w:val="16"/>
+                <w:numId w:val="23"/>
               </w:numPr>
               <w:spacing w:line="240" w:lineRule="auto"/>
               <w:ind w:left="720" w:hanging="360"/>
@@ -12379,7 +12477,7 @@
               <w:widowControl w:val="0"/>
               <w:numPr>
                 <w:ilvl w:val="0"/>
-                <w:numId w:val="5"/>
+                <w:numId w:val="18"/>
               </w:numPr>
               <w:spacing w:line="240" w:lineRule="auto"/>
               <w:ind w:left="720" w:hanging="360"/>
@@ -12400,7 +12498,7 @@
               <w:widowControl w:val="0"/>
               <w:numPr>
                 <w:ilvl w:val="0"/>
-                <w:numId w:val="5"/>
+                <w:numId w:val="18"/>
               </w:numPr>
               <w:spacing w:line="240" w:lineRule="auto"/>
               <w:ind w:left="720" w:hanging="360"/>
@@ -12421,7 +12519,7 @@
               <w:widowControl w:val="0"/>
               <w:numPr>
                 <w:ilvl w:val="0"/>
-                <w:numId w:val="5"/>
+                <w:numId w:val="18"/>
               </w:numPr>
               <w:spacing w:line="240" w:lineRule="auto"/>
               <w:ind w:left="720" w:hanging="360"/>
@@ -12439,7 +12537,7 @@
               <w:widowControl w:val="0"/>
               <w:numPr>
                 <w:ilvl w:val="0"/>
-                <w:numId w:val="5"/>
+                <w:numId w:val="18"/>
               </w:numPr>
               <w:spacing w:line="240" w:lineRule="auto"/>
               <w:ind w:left="720" w:hanging="360"/>
@@ -12942,7 +13040,7 @@
               <w:widowControl w:val="0"/>
               <w:numPr>
                 <w:ilvl w:val="0"/>
-                <w:numId w:val="20"/>
+                <w:numId w:val="10"/>
               </w:numPr>
               <w:spacing w:line="240" w:lineRule="auto"/>
               <w:ind w:left="720" w:hanging="360"/>
@@ -12963,7 +13061,7 @@
               <w:widowControl w:val="0"/>
               <w:numPr>
                 <w:ilvl w:val="0"/>
-                <w:numId w:val="20"/>
+                <w:numId w:val="10"/>
               </w:numPr>
               <w:spacing w:line="240" w:lineRule="auto"/>
               <w:ind w:left="720" w:hanging="360"/>
@@ -12984,7 +13082,7 @@
               <w:widowControl w:val="0"/>
               <w:numPr>
                 <w:ilvl w:val="0"/>
-                <w:numId w:val="20"/>
+                <w:numId w:val="10"/>
               </w:numPr>
               <w:spacing w:line="240" w:lineRule="auto"/>
               <w:ind w:left="720" w:hanging="360"/>
@@ -13488,7 +13586,7 @@
               <w:widowControl w:val="0"/>
               <w:numPr>
                 <w:ilvl w:val="0"/>
-                <w:numId w:val="8"/>
+                <w:numId w:val="2"/>
               </w:numPr>
               <w:spacing w:line="240" w:lineRule="auto"/>
               <w:ind w:left="720" w:hanging="360"/>
@@ -13509,7 +13607,7 @@
               <w:widowControl w:val="0"/>
               <w:numPr>
                 <w:ilvl w:val="0"/>
-                <w:numId w:val="20"/>
+                <w:numId w:val="10"/>
               </w:numPr>
               <w:spacing w:line="240" w:lineRule="auto"/>
               <w:ind w:left="720" w:hanging="360"/>
@@ -13527,7 +13625,7 @@
               <w:widowControl w:val="0"/>
               <w:numPr>
                 <w:ilvl w:val="0"/>
-                <w:numId w:val="20"/>
+                <w:numId w:val="10"/>
               </w:numPr>
               <w:spacing w:line="240" w:lineRule="auto"/>
               <w:ind w:left="720" w:hanging="360"/>
@@ -13545,7 +13643,7 @@
               <w:widowControl w:val="0"/>
               <w:numPr>
                 <w:ilvl w:val="0"/>
-                <w:numId w:val="20"/>
+                <w:numId w:val="10"/>
               </w:numPr>
               <w:spacing w:line="240" w:lineRule="auto"/>
               <w:ind w:left="720" w:hanging="360"/>
@@ -14051,7 +14149,7 @@
               <w:widowControl w:val="0"/>
               <w:numPr>
                 <w:ilvl w:val="0"/>
-                <w:numId w:val="9"/>
+                <w:numId w:val="3"/>
               </w:numPr>
               <w:spacing w:line="240" w:lineRule="auto"/>
               <w:ind w:left="720" w:hanging="360"/>
@@ -14072,7 +14170,7 @@
               <w:widowControl w:val="0"/>
               <w:numPr>
                 <w:ilvl w:val="0"/>
-                <w:numId w:val="9"/>
+                <w:numId w:val="3"/>
               </w:numPr>
               <w:spacing w:line="240" w:lineRule="auto"/>
               <w:ind w:left="720" w:hanging="360"/>
@@ -14093,7 +14191,7 @@
               <w:widowControl w:val="0"/>
               <w:numPr>
                 <w:ilvl w:val="0"/>
-                <w:numId w:val="9"/>
+                <w:numId w:val="3"/>
               </w:numPr>
               <w:spacing w:line="240" w:lineRule="auto"/>
               <w:ind w:left="720" w:hanging="360"/>
@@ -14114,7 +14212,7 @@
               <w:widowControl w:val="0"/>
               <w:numPr>
                 <w:ilvl w:val="0"/>
-                <w:numId w:val="9"/>
+                <w:numId w:val="3"/>
               </w:numPr>
               <w:spacing w:line="240" w:lineRule="auto"/>
               <w:ind w:left="720" w:hanging="360"/>
@@ -14634,7 +14732,7 @@
               <w:widowControl w:val="0"/>
               <w:numPr>
                 <w:ilvl w:val="0"/>
-                <w:numId w:val="15"/>
+                <w:numId w:val="7"/>
               </w:numPr>
               <w:spacing w:line="240" w:lineRule="auto"/>
               <w:ind w:left="720" w:hanging="360"/>
@@ -14655,7 +14753,7 @@
               <w:widowControl w:val="0"/>
               <w:numPr>
                 <w:ilvl w:val="0"/>
-                <w:numId w:val="15"/>
+                <w:numId w:val="7"/>
               </w:numPr>
               <w:spacing w:line="240" w:lineRule="auto"/>
               <w:ind w:left="720" w:hanging="360"/>
@@ -14676,7 +14774,7 @@
               <w:widowControl w:val="0"/>
               <w:numPr>
                 <w:ilvl w:val="0"/>
-                <w:numId w:val="15"/>
+                <w:numId w:val="7"/>
               </w:numPr>
               <w:spacing w:line="240" w:lineRule="auto"/>
               <w:ind w:left="720" w:hanging="360"/>
@@ -14697,7 +14795,7 @@
               <w:widowControl w:val="0"/>
               <w:numPr>
                 <w:ilvl w:val="0"/>
-                <w:numId w:val="15"/>
+                <w:numId w:val="7"/>
               </w:numPr>
               <w:spacing w:line="240" w:lineRule="auto"/>
               <w:ind w:left="720" w:hanging="360"/>
@@ -15136,6 +15234,116 @@
   <w:abstractNum w:abstractNumId="4">
     <w:lvl w:ilvl="0">
       <w:start w:val="1"/>
+      <w:numFmt w:val="bullet"/>
+      <w:lvlText w:val="●"/>
+      <w:lvlJc w:val="left"/>
+      <w:pPr>
+        <w:ind w:left="720" w:hanging="360"/>
+      </w:pPr>
+      <w:rPr>
+        <w:u w:val="none"/>
+      </w:rPr>
+    </w:lvl>
+    <w:lvl w:ilvl="1">
+      <w:start w:val="1"/>
+      <w:numFmt w:val="bullet"/>
+      <w:lvlText w:val="○"/>
+      <w:lvlJc w:val="left"/>
+      <w:pPr>
+        <w:ind w:left="1440" w:hanging="360"/>
+      </w:pPr>
+      <w:rPr>
+        <w:u w:val="none"/>
+      </w:rPr>
+    </w:lvl>
+    <w:lvl w:ilvl="2">
+      <w:start w:val="1"/>
+      <w:numFmt w:val="bullet"/>
+      <w:lvlText w:val="■"/>
+      <w:lvlJc w:val="left"/>
+      <w:pPr>
+        <w:ind w:left="2160" w:hanging="360"/>
+      </w:pPr>
+      <w:rPr>
+        <w:u w:val="none"/>
+      </w:rPr>
+    </w:lvl>
+    <w:lvl w:ilvl="3">
+      <w:start w:val="1"/>
+      <w:numFmt w:val="bullet"/>
+      <w:lvlText w:val="●"/>
+      <w:lvlJc w:val="left"/>
+      <w:pPr>
+        <w:ind w:left="2880" w:hanging="360"/>
+      </w:pPr>
+      <w:rPr>
+        <w:u w:val="none"/>
+      </w:rPr>
+    </w:lvl>
+    <w:lvl w:ilvl="4">
+      <w:start w:val="1"/>
+      <w:numFmt w:val="bullet"/>
+      <w:lvlText w:val="○"/>
+      <w:lvlJc w:val="left"/>
+      <w:pPr>
+        <w:ind w:left="3600" w:hanging="360"/>
+      </w:pPr>
+      <w:rPr>
+        <w:u w:val="none"/>
+      </w:rPr>
+    </w:lvl>
+    <w:lvl w:ilvl="5">
+      <w:start w:val="1"/>
+      <w:numFmt w:val="bullet"/>
+      <w:lvlText w:val="■"/>
+      <w:lvlJc w:val="left"/>
+      <w:pPr>
+        <w:ind w:left="4320" w:hanging="360"/>
+      </w:pPr>
+      <w:rPr>
+        <w:u w:val="none"/>
+      </w:rPr>
+    </w:lvl>
+    <w:lvl w:ilvl="6">
+      <w:start w:val="1"/>
+      <w:numFmt w:val="bullet"/>
+      <w:lvlText w:val="●"/>
+      <w:lvlJc w:val="left"/>
+      <w:pPr>
+        <w:ind w:left="5040" w:hanging="360"/>
+      </w:pPr>
+      <w:rPr>
+        <w:u w:val="none"/>
+      </w:rPr>
+    </w:lvl>
+    <w:lvl w:ilvl="7">
+      <w:start w:val="1"/>
+      <w:numFmt w:val="bullet"/>
+      <w:lvlText w:val="○"/>
+      <w:lvlJc w:val="left"/>
+      <w:pPr>
+        <w:ind w:left="5760" w:hanging="360"/>
+      </w:pPr>
+      <w:rPr>
+        <w:u w:val="none"/>
+      </w:rPr>
+    </w:lvl>
+    <w:lvl w:ilvl="8">
+      <w:start w:val="1"/>
+      <w:numFmt w:val="bullet"/>
+      <w:lvlText w:val="■"/>
+      <w:lvlJc w:val="left"/>
+      <w:pPr>
+        <w:ind w:left="6480" w:hanging="360"/>
+      </w:pPr>
+      <w:rPr>
+        <w:u w:val="none"/>
+      </w:rPr>
+    </w:lvl>
+  </w:abstractNum>
+  <w:abstractNum w:abstractNumId="5">
+    <w:lvl w:ilvl="0">
+      <w:start w:val="1"/>
       <w:numFmt w:val="decimal"/>
       <w:lvlText w:val="%1."/>
       <w:lvlJc w:val="left"/>
@@ -15243,7 +15451,7 @@
       </w:rPr>
     </w:lvl>
   </w:abstractNum>
-  <w:abstractNum w:abstractNumId="5">
+  <w:abstractNum w:abstractNumId="6">
     <w:lvl w:ilvl="0">
       <w:start w:val="1"/>
       <w:numFmt w:val="decimal"/>
@@ -15353,7 +15561,7 @@
       </w:rPr>
     </w:lvl>
   </w:abstractNum>
-  <w:abstractNum w:abstractNumId="6">
+  <w:abstractNum w:abstractNumId="7">
     <w:lvl w:ilvl="0">
       <w:start w:val="1"/>
       <w:numFmt w:val="decimal"/>
@@ -15463,7 +15671,7 @@
       </w:rPr>
     </w:lvl>
   </w:abstractNum>
-  <w:abstractNum w:abstractNumId="7">
+  <w:abstractNum w:abstractNumId="8">
     <w:lvl w:ilvl="0">
       <w:start w:val="1"/>
       <w:numFmt w:val="decimal"/>
@@ -15573,7 +15781,7 @@
       </w:rPr>
     </w:lvl>
   </w:abstractNum>
-  <w:abstractNum w:abstractNumId="8">
+  <w:abstractNum w:abstractNumId="9">
     <w:lvl w:ilvl="0">
       <w:start w:val="1"/>
       <w:numFmt w:val="decimal"/>
@@ -15683,7 +15891,7 @@
       </w:rPr>
     </w:lvl>
   </w:abstractNum>
-  <w:abstractNum w:abstractNumId="9">
+  <w:abstractNum w:abstractNumId="10">
     <w:lvl w:ilvl="0">
       <w:start w:val="1"/>
       <w:numFmt w:val="decimal"/>
@@ -15793,7 +16001,7 @@
       </w:rPr>
     </w:lvl>
   </w:abstractNum>
-  <w:abstractNum w:abstractNumId="10">
+  <w:abstractNum w:abstractNumId="11">
     <w:lvl w:ilvl="0">
       <w:start w:val="1"/>
       <w:numFmt w:val="decimal"/>
@@ -15903,116 +16111,6 @@
       </w:rPr>
     </w:lvl>
   </w:abstractNum>
-  <w:abstractNum w:abstractNumId="11">
-    <w:lvl w:ilvl="0">
-      <w:start w:val="1"/>
-      <w:numFmt w:val="bullet"/>
-      <w:lvlText w:val="●"/>
-      <w:lvlJc w:val="left"/>
-      <w:pPr>
-        <w:ind w:left="720" w:hanging="360"/>
-      </w:pPr>
-      <w:rPr>
-        <w:u w:val="none"/>
-      </w:rPr>
-    </w:lvl>
-    <w:lvl w:ilvl="1">
-      <w:start w:val="1"/>
-      <w:numFmt w:val="bullet"/>
-      <w:lvlText w:val="○"/>
-      <w:lvlJc w:val="left"/>
-      <w:pPr>
-        <w:ind w:left="1440" w:hanging="360"/>
-      </w:pPr>
-      <w:rPr>
-        <w:u w:val="none"/>
-      </w:rPr>
-    </w:lvl>
-    <w:lvl w:ilvl="2">
-      <w:start w:val="1"/>
-      <w:numFmt w:val="bullet"/>
-      <w:lvlText w:val="■"/>
-      <w:lvlJc w:val="left"/>
-      <w:pPr>
-        <w:ind w:left="2160" w:hanging="360"/>
-      </w:pPr>
-      <w:rPr>
-        <w:u w:val="none"/>
-      </w:rPr>
-    </w:lvl>
-    <w:lvl w:ilvl="3">
-      <w:start w:val="1"/>
-      <w:numFmt w:val="bullet"/>
-      <w:lvlText w:val="●"/>
-      <w:lvlJc w:val="left"/>
-      <w:pPr>
-        <w:ind w:left="2880" w:hanging="360"/>
-      </w:pPr>
-      <w:rPr>
-        <w:u w:val="none"/>
-      </w:rPr>
-    </w:lvl>
-    <w:lvl w:ilvl="4">
-      <w:start w:val="1"/>
-      <w:numFmt w:val="bullet"/>
-      <w:lvlText w:val="○"/>
-      <w:lvlJc w:val="left"/>
-      <w:pPr>
-        <w:ind w:left="3600" w:hanging="360"/>
-      </w:pPr>
-      <w:rPr>
-        <w:u w:val="none"/>
-      </w:rPr>
-    </w:lvl>
-    <w:lvl w:ilvl="5">
-      <w:start w:val="1"/>
-      <w:numFmt w:val="bullet"/>
-      <w:lvlText w:val="■"/>
-      <w:lvlJc w:val="left"/>
-      <w:pPr>
-        <w:ind w:left="4320" w:hanging="360"/>
-      </w:pPr>
-      <w:rPr>
-        <w:u w:val="none"/>
-      </w:rPr>
-    </w:lvl>
-    <w:lvl w:ilvl="6">
-      <w:start w:val="1"/>
-      <w:numFmt w:val="bullet"/>
-      <w:lvlText w:val="●"/>
-      <w:lvlJc w:val="left"/>
-      <w:pPr>
-        <w:ind w:left="5040" w:hanging="360"/>
-      </w:pPr>
-      <w:rPr>
-        <w:u w:val="none"/>
-      </w:rPr>
-    </w:lvl>
-    <w:lvl w:ilvl="7">
-      <w:start w:val="1"/>
-      <w:numFmt w:val="bullet"/>
-      <w:lvlText w:val="○"/>
-      <w:lvlJc w:val="left"/>
-      <w:pPr>
-        <w:ind w:left="5760" w:hanging="360"/>
-      </w:pPr>
-      <w:rPr>
-        <w:u w:val="none"/>
-      </w:rPr>
-    </w:lvl>
-    <w:lvl w:ilvl="8">
-      <w:start w:val="1"/>
-      <w:numFmt w:val="bullet"/>
-      <w:lvlText w:val="■"/>
-      <w:lvlJc w:val="left"/>
-      <w:pPr>
-        <w:ind w:left="6480" w:hanging="360"/>
-      </w:pPr>
-      <w:rPr>
-        <w:u w:val="none"/>
-      </w:rPr>
-    </w:lvl>
-  </w:abstractNum>
   <w:abstractNum w:abstractNumId="12">
     <w:lvl w:ilvl="0">
       <w:start w:val="1"/>
@@ -17334,6 +17432,116 @@
     </w:lvl>
   </w:abstractNum>
   <w:abstractNum w:abstractNumId="24">
+    <w:lvl w:ilvl="0">
+      <w:start w:val="1"/>
+      <w:numFmt w:val="decimal"/>
+      <w:lvlText w:val="%1."/>
+      <w:lvlJc w:val="left"/>
+      <w:pPr>
+        <w:ind w:left="720" w:hanging="360"/>
+      </w:pPr>
+      <w:rPr>
+        <w:u w:val="none"/>
+      </w:rPr>
+    </w:lvl>
+    <w:lvl w:ilvl="1">
+      <w:start w:val="1"/>
+      <w:numFmt w:val="lowerLetter"/>
+      <w:lvlText w:val="%2."/>
+      <w:lvlJc w:val="left"/>
+      <w:pPr>
+        <w:ind w:left="1440" w:hanging="360"/>
+      </w:pPr>
+      <w:rPr>
+        <w:u w:val="none"/>
+      </w:rPr>
+    </w:lvl>
+    <w:lvl w:ilvl="2">
+      <w:start w:val="1"/>
+      <w:numFmt w:val="lowerRoman"/>
+      <w:lvlText w:val="%3."/>
+      <w:lvlJc w:val="right"/>
+      <w:pPr>
+        <w:ind w:left="2160" w:hanging="360"/>
+      </w:pPr>
+      <w:rPr>
+        <w:u w:val="none"/>
+      </w:rPr>
+    </w:lvl>
+    <w:lvl w:ilvl="3">
+      <w:start w:val="1"/>
+      <w:numFmt w:val="decimal"/>
+      <w:lvlText w:val="%4."/>
+      <w:lvlJc w:val="left"/>
+      <w:pPr>
+        <w:ind w:left="2880" w:hanging="360"/>
+      </w:pPr>
+      <w:rPr>
+        <w:u w:val="none"/>
+      </w:rPr>
+    </w:lvl>
+    <w:lvl w:ilvl="4">
+      <w:start w:val="1"/>
+      <w:numFmt w:val="lowerLetter"/>
+      <w:lvlText w:val="%5."/>
+      <w:lvlJc w:val="left"/>
+      <w:pPr>
+        <w:ind w:left="3600" w:hanging="360"/>
+      </w:pPr>
+      <w:rPr>
+        <w:u w:val="none"/>
+      </w:rPr>
+    </w:lvl>
+    <w:lvl w:ilvl="5">
+      <w:start w:val="1"/>
+      <w:numFmt w:val="lowerRoman"/>
+      <w:lvlText w:val="%6."/>
+      <w:lvlJc w:val="right"/>
+      <w:pPr>
+        <w:ind w:left="4320" w:hanging="360"/>
+      </w:pPr>
+      <w:rPr>
+        <w:u w:val="none"/>
+      </w:rPr>
+    </w:lvl>
+    <w:lvl w:ilvl="6">
+      <w:start w:val="1"/>
+      <w:numFmt w:val="decimal"/>
+      <w:lvlText w:val="%7."/>
+      <w:lvlJc w:val="left"/>
+      <w:pPr>
+        <w:ind w:left="5040" w:hanging="360"/>
+      </w:pPr>
+      <w:rPr>
+        <w:u w:val="none"/>
+      </w:rPr>
+    </w:lvl>
+    <w:lvl w:ilvl="7">
+      <w:start w:val="1"/>
+      <w:numFmt w:val="lowerLetter"/>
+      <w:lvlText w:val="%8."/>
+      <w:lvlJc w:val="left"/>
+      <w:pPr>
+        <w:ind w:left="5760" w:hanging="360"/>
+      </w:pPr>
+      <w:rPr>
+        <w:u w:val="none"/>
+      </w:rPr>
+    </w:lvl>
+    <w:lvl w:ilvl="8">
+      <w:start w:val="1"/>
+      <w:numFmt w:val="lowerRoman"/>
+      <w:lvlText w:val="%9."/>
+      <w:lvlJc w:val="right"/>
+      <w:pPr>
+        <w:ind w:left="6480" w:hanging="360"/>
+      </w:pPr>
+      <w:rPr>
+        <w:u w:val="none"/>
+      </w:rPr>
+    </w:lvl>
+  </w:abstractNum>
+  <w:abstractNum w:abstractNumId="25">
     <w:lvl w:ilvl="0">
       <w:start w:val="1"/>
       <w:numFmt w:val="decimal"/>
@@ -17514,6 +17722,9 @@
   </w:num>
   <w:num w:numId="24">
     <w:abstractNumId w:val="24"/>
+  </w:num>
+  <w:num w:numId="25">
+    <w:abstractNumId w:val="25"/>
   </w:num>
 </w:numbering>
 </file>

</xml_diff>